<commit_message>
SMAR-517: Cosmetic changes to application debugging documentation
</commit_message>
<xml_diff>
--- a/docs/FR22 Debugging Applications.docx
+++ b/docs/FR22 Debugging Applications.docx
@@ -971,15 +971,7 @@
                 <w:noProof/>
                 <w:lang w:val="en-FI" w:eastAsia="fi-FI"/>
               </w:rPr>
-              <w:t xml:space="preserve">nidshell for API </w:t>
-            </w:r>
-            <w:r>
-              <w:rPr>
-                <w:rStyle w:val="Hyperlink"/>
-                <w:noProof/>
-                <w:lang w:val="en-FI" w:eastAsia="fi-FI"/>
-              </w:rPr>
-              <w:t>exploration and debugging</w:t>
+              <w:t>nidshell for API exploration and debugging</w:t>
             </w:r>
             <w:r>
               <w:rPr>
@@ -1094,19 +1086,11 @@
         </w:rPr>
         <w:t xml:space="preserve">applications can be developed and debugged on </w:t>
       </w:r>
-      <w:proofErr w:type="spellStart"/>
       <w:r>
         <w:rPr>
           <w:lang w:val="en-FI"/>
         </w:rPr>
-        <w:t>NordicID’s</w:t>
-      </w:r>
-      <w:proofErr w:type="spellEnd"/>
-      <w:r>
-        <w:rPr>
-          <w:lang w:val="en-FI"/>
-        </w:rPr>
-        <w:t xml:space="preserve"> </w:t>
+        <w:t xml:space="preserve">NordicID’s </w:t>
       </w:r>
       <w:r>
         <w:rPr>
@@ -1238,21 +1222,7 @@
         <w:rPr>
           <w:lang w:val="en-FI"/>
         </w:rPr>
-        <w:t xml:space="preserve">available in the </w:t>
-      </w:r>
-      <w:proofErr w:type="spellStart"/>
-      <w:r>
-        <w:rPr>
-          <w:lang w:val="en-FI"/>
-        </w:rPr>
-        <w:t>WebUI</w:t>
-      </w:r>
-      <w:proofErr w:type="spellEnd"/>
-      <w:r>
-        <w:rPr>
-          <w:lang w:val="en-FI"/>
-        </w:rPr>
-        <w:t xml:space="preserve"> by navigating to </w:t>
+        <w:t xml:space="preserve">available in the WebUI by navigating to </w:t>
       </w:r>
       <w:r>
         <w:rPr>
@@ -1340,23 +1310,25 @@
         </w:rPr>
         <w:t xml:space="preserve"> drop down selector.</w:t>
       </w:r>
+      <w:bookmarkEnd w:id="0"/>
     </w:p>
-    <w:bookmarkEnd w:id="0"/>
     <w:p>
       <w:pPr>
-        <w:rPr>
-          <w:lang w:val="en-FI" w:eastAsia="fi-FI"/>
-        </w:rPr>
-      </w:pPr>
-      <w:r>
-        <w:rPr>
-          <w:noProof/>
+        <w:pStyle w:val="Heading3"/>
+        <w:rPr>
+          <w:lang w:val="en-FI" w:eastAsia="fi-FI"/>
+        </w:rPr>
+      </w:pPr>
+      <w:bookmarkStart w:id="4" w:name="_Toc102499649"/>
+      <w:r>
+        <w:rPr>
+          <w:lang w:val="en-FI" w:eastAsia="fi-FI"/>
         </w:rPr>
         <w:drawing>
-          <wp:inline distT="0" distB="0" distL="0" distR="0" wp14:anchorId="73DD77B6" wp14:editId="5BD05E96">
-            <wp:extent cx="6131737" cy="2432649"/>
-            <wp:effectExtent l="0" t="0" r="2540" b="6350"/>
-            <wp:docPr id="2" name="Picture 2" descr="A computer screen capture&#10;&#10;Description automatically generated with medium confidence"/>
+          <wp:inline distT="0" distB="0" distL="0" distR="0" wp14:anchorId="309F8010" wp14:editId="300B9607">
+            <wp:extent cx="6156960" cy="2442210"/>
+            <wp:effectExtent l="0" t="0" r="0" b="0"/>
+            <wp:docPr id="8" name="Picture 8" descr="Text&#10;&#10;Description automatically generated"/>
             <wp:cNvGraphicFramePr>
               <a:graphicFrameLocks xmlns:a="http://schemas.openxmlformats.org/drawingml/2006/main" noChangeAspect="1"/>
             </wp:cNvGraphicFramePr>
@@ -1364,36 +1336,23 @@
               <a:graphicData uri="http://schemas.openxmlformats.org/drawingml/2006/picture">
                 <pic:pic xmlns:pic="http://schemas.openxmlformats.org/drawingml/2006/picture">
                   <pic:nvPicPr>
-                    <pic:cNvPr id="2" name="Picture 2" descr="A computer screen capture&#10;&#10;Description automatically generated with medium confidence"/>
+                    <pic:cNvPr id="8" name="Picture 8" descr="Text&#10;&#10;Description automatically generated"/>
                     <pic:cNvPicPr/>
                   </pic:nvPicPr>
-                  <pic:blipFill rotWithShape="1">
-                    <a:blip r:embed="rId12" cstate="print">
-                      <a:extLst>
-                        <a:ext uri="{28A0092B-C50C-407E-A947-70E740481C1C}">
-                          <a14:useLocalDpi xmlns:a14="http://schemas.microsoft.com/office/drawing/2010/main"/>
-                        </a:ext>
-                      </a:extLst>
-                    </a:blip>
-                    <a:srcRect r="5609"/>
-                    <a:stretch/>
+                  <pic:blipFill>
+                    <a:blip r:embed="rId12"/>
+                    <a:stretch>
+                      <a:fillRect/>
+                    </a:stretch>
                   </pic:blipFill>
-                  <pic:spPr bwMode="auto">
+                  <pic:spPr>
                     <a:xfrm>
                       <a:off x="0" y="0"/>
-                      <a:ext cx="6168171" cy="2447104"/>
+                      <a:ext cx="6156960" cy="2442210"/>
                     </a:xfrm>
                     <a:prstGeom prst="rect">
                       <a:avLst/>
                     </a:prstGeom>
-                    <a:ln>
-                      <a:noFill/>
-                    </a:ln>
-                    <a:extLst>
-                      <a:ext uri="{53640926-AAD7-44D8-BBD7-CCE9431645EC}">
-                        <a14:shadowObscured xmlns:a14="http://schemas.microsoft.com/office/drawing/2010/main"/>
-                      </a:ext>
-                    </a:extLst>
                   </pic:spPr>
                 </pic:pic>
               </a:graphicData>
@@ -1409,7 +1368,6 @@
           <w:lang w:val="en-FI" w:eastAsia="fi-FI"/>
         </w:rPr>
       </w:pPr>
-      <w:bookmarkStart w:id="4" w:name="_Toc102499649"/>
       <w:r>
         <w:rPr>
           <w:lang w:val="en-FI" w:eastAsia="fi-FI"/>
@@ -1537,21 +1495,7 @@
         <w:rPr>
           <w:lang w:val="en-FI" w:eastAsia="fi-FI"/>
         </w:rPr>
-        <w:t xml:space="preserve">In addition to the log files, applications can be started, stopped and restarted from the </w:t>
-      </w:r>
-      <w:proofErr w:type="spellStart"/>
-      <w:r>
-        <w:rPr>
-          <w:lang w:val="en-FI" w:eastAsia="fi-FI"/>
-        </w:rPr>
-        <w:t>WebUI</w:t>
-      </w:r>
-      <w:proofErr w:type="spellEnd"/>
-      <w:r>
-        <w:rPr>
-          <w:lang w:val="en-FI" w:eastAsia="fi-FI"/>
-        </w:rPr>
-        <w:t>. If the developer wants to test a new version</w:t>
+        <w:t>In addition to the log files, applications can be started, stopped and restarted from the WebUI. If the developer wants to test a new version</w:t>
       </w:r>
       <w:r>
         <w:rPr>
@@ -1575,16 +1519,8 @@
         <w:rPr>
           <w:lang w:val="en-FI" w:eastAsia="fi-FI"/>
         </w:rPr>
-        <w:t xml:space="preserve">via the </w:t>
-      </w:r>
-      <w:proofErr w:type="spellStart"/>
-      <w:r>
-        <w:rPr>
-          <w:lang w:val="en-FI" w:eastAsia="fi-FI"/>
-        </w:rPr>
-        <w:t>WebUI</w:t>
-      </w:r>
-      <w:proofErr w:type="spellEnd"/>
+        <w:t>via the WebUI</w:t>
+      </w:r>
       <w:r>
         <w:rPr>
           <w:lang w:val="en-FI" w:eastAsia="fi-FI"/>
@@ -1702,35 +1638,7 @@
         <w:rPr>
           <w:lang w:val="en-FI" w:eastAsia="fi-FI"/>
         </w:rPr>
-        <w:t xml:space="preserve">, the standard </w:t>
-      </w:r>
-      <w:proofErr w:type="spellStart"/>
-      <w:r>
-        <w:rPr>
-          <w:lang w:val="en-FI" w:eastAsia="fi-FI"/>
-        </w:rPr>
-        <w:t>ssh</w:t>
-      </w:r>
-      <w:proofErr w:type="spellEnd"/>
-      <w:r>
-        <w:rPr>
-          <w:lang w:val="en-FI" w:eastAsia="fi-FI"/>
-        </w:rPr>
-        <w:t>/</w:t>
-      </w:r>
-      <w:proofErr w:type="spellStart"/>
-      <w:r>
-        <w:rPr>
-          <w:lang w:val="en-FI" w:eastAsia="fi-FI"/>
-        </w:rPr>
-        <w:t>scp</w:t>
-      </w:r>
-      <w:proofErr w:type="spellEnd"/>
-      <w:r>
-        <w:rPr>
-          <w:lang w:val="en-FI" w:eastAsia="fi-FI"/>
-        </w:rPr>
-        <w:t xml:space="preserve"> clients can be used. Windows also have graphical user interfaces for SSH/SCP available, for example </w:t>
+        <w:t xml:space="preserve">, the standard ssh/scp clients can be used. Windows also have graphical user interfaces for SSH/SCP available, for example </w:t>
       </w:r>
       <w:r>
         <w:rPr>
@@ -1871,7 +1779,6 @@
         </w:rPr>
         <w:t>app-</w:t>
       </w:r>
-      <w:proofErr w:type="spellStart"/>
       <w:r>
         <w:rPr>
           <w:i/>
@@ -1880,7 +1787,6 @@
         </w:rPr>
         <w:t>appname</w:t>
       </w:r>
-      <w:proofErr w:type="spellEnd"/>
       <w:r>
         <w:rPr>
           <w:lang w:val="en-FI" w:eastAsia="fi-FI"/>
@@ -2171,14 +2077,12 @@
         </w:rPr>
         <w:t xml:space="preserve"> </w:t>
       </w:r>
-      <w:proofErr w:type="spellStart"/>
       <w:r>
         <w:rPr>
           <w:lang w:val="en-FI" w:eastAsia="fi-FI"/>
         </w:rPr>
         <w:t>systemd</w:t>
       </w:r>
-      <w:proofErr w:type="spellEnd"/>
       <w:r>
         <w:rPr>
           <w:lang w:val="en-FI" w:eastAsia="fi-FI"/>
@@ -2239,25 +2143,14 @@
         </w:rPr>
         <w:t xml:space="preserve">is </w:t>
       </w:r>
-      <w:proofErr w:type="spellStart"/>
       <w:r>
         <w:rPr>
           <w:i/>
           <w:iCs/>
           <w:lang w:val="en-FI" w:eastAsia="fi-FI"/>
         </w:rPr>
-        <w:t>systemctl</w:t>
-      </w:r>
-      <w:proofErr w:type="spellEnd"/>
-      <w:r>
-        <w:rPr>
-          <w:i/>
-          <w:iCs/>
-          <w:lang w:val="en-FI" w:eastAsia="fi-FI"/>
-        </w:rPr>
-        <w:t xml:space="preserve"> status </w:t>
-      </w:r>
-      <w:proofErr w:type="spellStart"/>
+        <w:t xml:space="preserve">systemctl status </w:t>
+      </w:r>
       <w:r>
         <w:rPr>
           <w:b/>
@@ -2266,101 +2159,36 @@
           <w:iCs/>
           <w:lang w:val="en-FI" w:eastAsia="fi-FI"/>
         </w:rPr>
-        <w:t>nid</w:t>
-      </w:r>
-      <w:proofErr w:type="spellEnd"/>
-      <w:r>
-        <w:rPr>
-          <w:b/>
-          <w:bCs/>
+        <w:t>nid-app-</w:t>
+      </w:r>
+      <w:r>
+        <w:rPr>
           <w:i/>
           <w:iCs/>
           <w:lang w:val="en-FI" w:eastAsia="fi-FI"/>
         </w:rPr>
-        <w:t>-app-</w:t>
-      </w:r>
-      <w:proofErr w:type="spellStart"/>
+        <w:t>appname</w:t>
+      </w:r>
+      <w:r>
+        <w:rPr>
+          <w:lang w:val="en-FI" w:eastAsia="fi-FI"/>
+        </w:rPr>
+        <w:t>, for example</w:t>
+      </w:r>
+      <w:r>
+        <w:rPr>
+          <w:lang w:val="en-FI" w:eastAsia="fi-FI"/>
+        </w:rPr>
+        <w:t xml:space="preserve"> with the RfidSample application installed, giving the command </w:t>
+      </w:r>
       <w:r>
         <w:rPr>
           <w:i/>
           <w:iCs/>
           <w:lang w:val="en-FI" w:eastAsia="fi-FI"/>
         </w:rPr>
-        <w:t>appname</w:t>
-      </w:r>
-      <w:proofErr w:type="spellEnd"/>
-      <w:r>
-        <w:rPr>
-          <w:lang w:val="en-FI" w:eastAsia="fi-FI"/>
-        </w:rPr>
-        <w:t>, for example</w:t>
-      </w:r>
-      <w:r>
-        <w:rPr>
-          <w:lang w:val="en-FI" w:eastAsia="fi-FI"/>
-        </w:rPr>
-        <w:t xml:space="preserve"> with the </w:t>
-      </w:r>
-      <w:proofErr w:type="spellStart"/>
-      <w:r>
-        <w:rPr>
-          <w:lang w:val="en-FI" w:eastAsia="fi-FI"/>
-        </w:rPr>
-        <w:t>RfidSample</w:t>
-      </w:r>
-      <w:proofErr w:type="spellEnd"/>
-      <w:r>
-        <w:rPr>
-          <w:lang w:val="en-FI" w:eastAsia="fi-FI"/>
-        </w:rPr>
-        <w:t xml:space="preserve"> application installed, giving the command </w:t>
-      </w:r>
-      <w:proofErr w:type="spellStart"/>
-      <w:r>
-        <w:rPr>
-          <w:i/>
-          <w:iCs/>
-          <w:lang w:val="en-FI" w:eastAsia="fi-FI"/>
-        </w:rPr>
-        <w:t>systemctl</w:t>
-      </w:r>
-      <w:proofErr w:type="spellEnd"/>
-      <w:r>
-        <w:rPr>
-          <w:i/>
-          <w:iCs/>
-          <w:lang w:val="en-FI" w:eastAsia="fi-FI"/>
-        </w:rPr>
-        <w:t xml:space="preserve"> status </w:t>
-      </w:r>
-      <w:proofErr w:type="spellStart"/>
-      <w:r>
-        <w:rPr>
-          <w:i/>
-          <w:iCs/>
-          <w:lang w:val="en-FI" w:eastAsia="fi-FI"/>
-        </w:rPr>
-        <w:t>nid</w:t>
-      </w:r>
-      <w:proofErr w:type="spellEnd"/>
-      <w:r>
-        <w:rPr>
-          <w:i/>
-          <w:iCs/>
-          <w:lang w:val="en-FI" w:eastAsia="fi-FI"/>
-        </w:rPr>
-        <w:t>-app-</w:t>
-      </w:r>
-      <w:proofErr w:type="spellStart"/>
-      <w:r>
-        <w:rPr>
-          <w:i/>
-          <w:iCs/>
-          <w:lang w:val="en-FI" w:eastAsia="fi-FI"/>
-        </w:rPr>
-        <w:t>RfidSample</w:t>
-      </w:r>
-      <w:proofErr w:type="spellEnd"/>
+        <w:t>systemctl status nid-app-RfidSample</w:t>
+      </w:r>
       <w:r>
         <w:rPr>
           <w:lang w:val="en-FI" w:eastAsia="fi-FI"/>
@@ -2433,21 +2261,7 @@
         <w:rPr>
           <w:lang w:val="en-FI" w:eastAsia="fi-FI"/>
         </w:rPr>
-        <w:t xml:space="preserve">To view the log of an application in more detail from the </w:t>
-      </w:r>
-      <w:proofErr w:type="spellStart"/>
-      <w:r>
-        <w:rPr>
-          <w:lang w:val="en-FI" w:eastAsia="fi-FI"/>
-        </w:rPr>
-        <w:t>commandline</w:t>
-      </w:r>
-      <w:proofErr w:type="spellEnd"/>
-      <w:r>
-        <w:rPr>
-          <w:lang w:val="en-FI" w:eastAsia="fi-FI"/>
-        </w:rPr>
-        <w:t>, the</w:t>
+        <w:t>To view the log of an application in more detail from the commandline, the</w:t>
       </w:r>
       <w:r>
         <w:rPr>
@@ -2459,42 +2273,17 @@
         <w:rPr>
           <w:lang w:val="en-FI" w:eastAsia="fi-FI"/>
         </w:rPr>
-        <w:t xml:space="preserve"> </w:t>
-      </w:r>
-      <w:proofErr w:type="spellStart"/>
-      <w:r>
-        <w:rPr>
-          <w:lang w:val="en-FI" w:eastAsia="fi-FI"/>
-        </w:rPr>
-        <w:t>journalctl</w:t>
-      </w:r>
-      <w:proofErr w:type="spellEnd"/>
-      <w:r>
-        <w:rPr>
-          <w:lang w:val="en-FI" w:eastAsia="fi-FI"/>
-        </w:rPr>
-        <w:t xml:space="preserve"> tool can be used, for example </w:t>
+        <w:t xml:space="preserve"> journalctl tool can be used, for example </w:t>
       </w:r>
       <w:bookmarkStart w:id="11" w:name="_Hlk102482508"/>
-      <w:proofErr w:type="spellStart"/>
       <w:r>
         <w:rPr>
           <w:i/>
           <w:iCs/>
           <w:lang w:val="en-FI" w:eastAsia="fi-FI"/>
         </w:rPr>
-        <w:t>journalctl</w:t>
-      </w:r>
-      <w:proofErr w:type="spellEnd"/>
-      <w:r>
-        <w:rPr>
-          <w:i/>
-          <w:iCs/>
-          <w:lang w:val="en-FI" w:eastAsia="fi-FI"/>
-        </w:rPr>
-        <w:t xml:space="preserve"> -u </w:t>
-      </w:r>
-      <w:proofErr w:type="spellStart"/>
+        <w:t xml:space="preserve">journalctl -u </w:t>
+      </w:r>
       <w:r>
         <w:rPr>
           <w:b/>
@@ -2503,29 +2292,16 @@
           <w:iCs/>
           <w:lang w:val="en-FI" w:eastAsia="fi-FI"/>
         </w:rPr>
-        <w:t>nid</w:t>
-      </w:r>
-      <w:proofErr w:type="spellEnd"/>
-      <w:r>
-        <w:rPr>
-          <w:b/>
-          <w:bCs/>
+        <w:t>nid-app-</w:t>
+      </w:r>
+      <w:r>
+        <w:rPr>
           <w:i/>
           <w:iCs/>
           <w:lang w:val="en-FI" w:eastAsia="fi-FI"/>
         </w:rPr>
-        <w:t>-app-</w:t>
-      </w:r>
-      <w:proofErr w:type="spellStart"/>
-      <w:r>
-        <w:rPr>
-          <w:i/>
-          <w:iCs/>
-          <w:lang w:val="en-FI" w:eastAsia="fi-FI"/>
-        </w:rPr>
         <w:t>appname</w:t>
       </w:r>
-      <w:proofErr w:type="spellEnd"/>
       <w:r>
         <w:rPr>
           <w:lang w:val="en-FI" w:eastAsia="fi-FI"/>
@@ -2620,7 +2396,6 @@
         </w:rPr>
         <w:t>Adding the -f flag (</w:t>
       </w:r>
-      <w:proofErr w:type="spellStart"/>
       <w:r>
         <w:rPr>
           <w:i/>
@@ -2637,7 +2412,6 @@
         </w:rPr>
         <w:t>ournalctl</w:t>
       </w:r>
-      <w:proofErr w:type="spellEnd"/>
       <w:r>
         <w:rPr>
           <w:i/>
@@ -2654,7 +2428,6 @@
         </w:rPr>
         <w:t xml:space="preserve"> -u </w:t>
       </w:r>
-      <w:proofErr w:type="spellStart"/>
       <w:r>
         <w:rPr>
           <w:b/>
@@ -2663,48 +2436,21 @@
           <w:iCs/>
           <w:lang w:val="en-FI" w:eastAsia="fi-FI"/>
         </w:rPr>
-        <w:t>nid</w:t>
-      </w:r>
-      <w:proofErr w:type="spellEnd"/>
-      <w:r>
-        <w:rPr>
-          <w:b/>
-          <w:bCs/>
+        <w:t>nid-app-</w:t>
+      </w:r>
+      <w:r>
+        <w:rPr>
           <w:i/>
           <w:iCs/>
           <w:lang w:val="en-FI" w:eastAsia="fi-FI"/>
         </w:rPr>
-        <w:t>-app-</w:t>
-      </w:r>
-      <w:proofErr w:type="spellStart"/>
-      <w:r>
-        <w:rPr>
-          <w:i/>
-          <w:iCs/>
-          <w:lang w:val="en-FI" w:eastAsia="fi-FI"/>
-        </w:rPr>
         <w:t>appname</w:t>
       </w:r>
-      <w:proofErr w:type="spellEnd"/>
-      <w:r>
-        <w:rPr>
-          <w:lang w:val="en-FI" w:eastAsia="fi-FI"/>
-        </w:rPr>
-        <w:t xml:space="preserve">) only shows the most recent log entries but leaves </w:t>
-      </w:r>
-      <w:proofErr w:type="spellStart"/>
-      <w:r>
-        <w:rPr>
-          <w:lang w:val="en-FI" w:eastAsia="fi-FI"/>
-        </w:rPr>
-        <w:t>journalctl</w:t>
-      </w:r>
-      <w:proofErr w:type="spellEnd"/>
-      <w:r>
-        <w:rPr>
-          <w:lang w:val="en-FI" w:eastAsia="fi-FI"/>
-        </w:rPr>
-        <w:t xml:space="preserve"> </w:t>
+      <w:r>
+        <w:rPr>
+          <w:lang w:val="en-FI" w:eastAsia="fi-FI"/>
+        </w:rPr>
+        <w:t xml:space="preserve">) only shows the most recent log entries but leaves journalctl </w:t>
       </w:r>
       <w:r>
         <w:rPr>
@@ -2811,16 +2557,8 @@
         <w:rPr>
           <w:lang w:val="en-FI" w:eastAsia="fi-FI"/>
         </w:rPr>
-        <w:t xml:space="preserve"> the </w:t>
-      </w:r>
-      <w:proofErr w:type="spellStart"/>
-      <w:r>
-        <w:rPr>
-          <w:lang w:val="en-FI" w:eastAsia="fi-FI"/>
-        </w:rPr>
-        <w:t>WebUI</w:t>
-      </w:r>
-      <w:proofErr w:type="spellEnd"/>
+        <w:t xml:space="preserve"> the WebUI</w:t>
+      </w:r>
       <w:r>
         <w:rPr>
           <w:lang w:val="en-FI" w:eastAsia="fi-FI"/>
@@ -2837,23 +2575,8 @@
         <w:rPr>
           <w:lang w:val="en-FI" w:eastAsia="fi-FI"/>
         </w:rPr>
-        <w:t xml:space="preserve"> running at the same time). After that the application can be started by running the command specified in </w:t>
-      </w:r>
-      <w:proofErr w:type="spellStart"/>
-      <w:r>
-        <w:rPr>
-          <w:lang w:val="en-FI" w:eastAsia="fi-FI"/>
-        </w:rPr>
-        <w:t>exec_start</w:t>
-      </w:r>
-      <w:proofErr w:type="spellEnd"/>
-      <w:r>
-        <w:rPr>
-          <w:lang w:val="en-FI" w:eastAsia="fi-FI"/>
-        </w:rPr>
-        <w:t xml:space="preserve"> in the application’s </w:t>
-      </w:r>
-      <w:proofErr w:type="spellStart"/>
+        <w:t xml:space="preserve"> running at the same time). After that the application can be started by running the command specified in exec_start in the application’s </w:t>
+      </w:r>
       <w:proofErr w:type="gramStart"/>
       <w:r>
         <w:rPr>
@@ -2861,7 +2584,6 @@
         </w:rPr>
         <w:t>manifest.json</w:t>
       </w:r>
-      <w:proofErr w:type="spellEnd"/>
       <w:proofErr w:type="gramEnd"/>
       <w:r>
         <w:rPr>
@@ -3016,21 +2738,7 @@
         <w:rPr>
           <w:lang w:val="en-FI" w:eastAsia="fi-FI"/>
         </w:rPr>
-        <w:t xml:space="preserve">. This is especially handy if the application is run manually on the command-line, enabling a rapid edit-compile-run R&amp;D cycle without using the </w:t>
-      </w:r>
-      <w:proofErr w:type="spellStart"/>
-      <w:r>
-        <w:rPr>
-          <w:lang w:val="en-FI" w:eastAsia="fi-FI"/>
-        </w:rPr>
-        <w:t>WebUI</w:t>
-      </w:r>
-      <w:proofErr w:type="spellEnd"/>
-      <w:r>
-        <w:rPr>
-          <w:lang w:val="en-FI" w:eastAsia="fi-FI"/>
-        </w:rPr>
-        <w:t xml:space="preserve"> at all.</w:t>
+        <w:t>. This is especially handy if the application is run manually on the command-line, enabling a rapid edit-compile-run R&amp;D cycle without using the WebUI at all.</w:t>
       </w:r>
       <w:r>
         <w:rPr>
@@ -3048,21 +2756,7 @@
         <w:rPr>
           <w:lang w:val="en-FI" w:eastAsia="fi-FI"/>
         </w:rPr>
-        <w:t xml:space="preserve">the </w:t>
-      </w:r>
-      <w:proofErr w:type="spellStart"/>
-      <w:r>
-        <w:rPr>
-          <w:lang w:val="en-FI" w:eastAsia="fi-FI"/>
-        </w:rPr>
-        <w:t>RfidSample</w:t>
-      </w:r>
-      <w:proofErr w:type="spellEnd"/>
-      <w:r>
-        <w:rPr>
-          <w:lang w:val="en-FI" w:eastAsia="fi-FI"/>
-        </w:rPr>
-        <w:t xml:space="preserve"> application</w:t>
+        <w:t>the RfidSample application</w:t>
       </w:r>
       <w:r>
         <w:rPr>
@@ -3170,41 +2864,13 @@
         <w:rPr>
           <w:lang w:val="en-FI" w:eastAsia="fi-FI"/>
         </w:rPr>
-        <w:t>Copy the generated build files (exe/</w:t>
-      </w:r>
-      <w:proofErr w:type="spellStart"/>
-      <w:r>
-        <w:rPr>
-          <w:lang w:val="en-FI" w:eastAsia="fi-FI"/>
-        </w:rPr>
-        <w:t>dll</w:t>
-      </w:r>
-      <w:proofErr w:type="spellEnd"/>
-      <w:r>
-        <w:rPr>
-          <w:lang w:val="en-FI" w:eastAsia="fi-FI"/>
-        </w:rPr>
-        <w:t>) to the bin directory on the device</w:t>
-      </w:r>
-      <w:r>
-        <w:rPr>
-          <w:lang w:val="en-FI" w:eastAsia="fi-FI"/>
-        </w:rPr>
-        <w:t xml:space="preserve">, with a tool like WinSCP or as here, with the </w:t>
-      </w:r>
-      <w:proofErr w:type="spellStart"/>
-      <w:r>
-        <w:rPr>
-          <w:lang w:val="en-FI" w:eastAsia="fi-FI"/>
-        </w:rPr>
-        <w:t>scp</w:t>
-      </w:r>
-      <w:proofErr w:type="spellEnd"/>
-      <w:r>
-        <w:rPr>
-          <w:lang w:val="en-FI" w:eastAsia="fi-FI"/>
-        </w:rPr>
-        <w:t xml:space="preserve"> tool:</w:t>
+        <w:t>Copy the generated build files (exe/dll) to the bin directory on the device</w:t>
+      </w:r>
+      <w:r>
+        <w:rPr>
+          <w:lang w:val="en-FI" w:eastAsia="fi-FI"/>
+        </w:rPr>
+        <w:t>, with a tool like WinSCP or as here, with the scp tool:</w:t>
       </w:r>
     </w:p>
     <w:p>
@@ -3467,23 +3133,13 @@
         </w:rPr>
         <w:t xml:space="preserve"> on Linux, the key pair is generated by running the </w:t>
       </w:r>
-      <w:proofErr w:type="spellStart"/>
       <w:r>
         <w:rPr>
           <w:i/>
           <w:iCs/>
           <w:lang w:val="en-FI" w:eastAsia="fi-FI"/>
         </w:rPr>
-        <w:t>ssh</w:t>
-      </w:r>
-      <w:proofErr w:type="spellEnd"/>
-      <w:r>
-        <w:rPr>
-          <w:i/>
-          <w:iCs/>
-          <w:lang w:val="en-FI" w:eastAsia="fi-FI"/>
-        </w:rPr>
-        <w:t>-keygen</w:t>
+        <w:t>ssh-keygen</w:t>
       </w:r>
       <w:r>
         <w:rPr>
@@ -3531,21 +3187,7 @@
         <w:rPr>
           <w:lang w:val="en-FI" w:eastAsia="fi-FI"/>
         </w:rPr>
-        <w:t xml:space="preserve"> will be </w:t>
-      </w:r>
-      <w:proofErr w:type="spellStart"/>
-      <w:r>
-        <w:rPr>
-          <w:lang w:val="en-FI" w:eastAsia="fi-FI"/>
-        </w:rPr>
-        <w:t>passwordless</w:t>
-      </w:r>
-      <w:proofErr w:type="spellEnd"/>
-      <w:r>
-        <w:rPr>
-          <w:lang w:val="en-FI" w:eastAsia="fi-FI"/>
-        </w:rPr>
-        <w:t xml:space="preserve"> </w:t>
+        <w:t xml:space="preserve"> will be passwordless </w:t>
       </w:r>
       <w:r>
         <w:rPr>
@@ -3583,89 +3225,19 @@
           <w:iCs/>
           <w:lang w:val="en-FI" w:eastAsia="fi-FI"/>
         </w:rPr>
-        <w:t>.</w:t>
-      </w:r>
-      <w:proofErr w:type="spellStart"/>
-      <w:r>
-        <w:rPr>
-          <w:i/>
-          <w:iCs/>
-          <w:lang w:val="en-FI" w:eastAsia="fi-FI"/>
-        </w:rPr>
-        <w:t>ssh</w:t>
-      </w:r>
-      <w:proofErr w:type="spellEnd"/>
-      <w:r>
-        <w:rPr>
-          <w:i/>
-          <w:iCs/>
-          <w:lang w:val="en-FI" w:eastAsia="fi-FI"/>
-        </w:rPr>
-        <w:t>/</w:t>
-      </w:r>
-      <w:proofErr w:type="spellStart"/>
-      <w:r>
-        <w:rPr>
-          <w:i/>
-          <w:iCs/>
-          <w:lang w:val="en-FI" w:eastAsia="fi-FI"/>
-        </w:rPr>
-        <w:t>authorized_keys</w:t>
-      </w:r>
-      <w:proofErr w:type="spellEnd"/>
-      <w:r>
-        <w:rPr>
-          <w:lang w:val="en-FI" w:eastAsia="fi-FI"/>
-        </w:rPr>
-        <w:t xml:space="preserve"> file over </w:t>
-      </w:r>
-      <w:proofErr w:type="spellStart"/>
-      <w:r>
-        <w:rPr>
-          <w:lang w:val="en-FI" w:eastAsia="fi-FI"/>
-        </w:rPr>
-        <w:t>ssh</w:t>
-      </w:r>
-      <w:proofErr w:type="spellEnd"/>
-      <w:r>
-        <w:rPr>
-          <w:lang w:val="en-FI" w:eastAsia="fi-FI"/>
-        </w:rPr>
-        <w:t>, or by using</w:t>
-      </w:r>
-      <w:r>
-        <w:rPr>
-          <w:lang w:val="en-FI" w:eastAsia="fi-FI"/>
-        </w:rPr>
-        <w:t xml:space="preserve"> tools provided by the </w:t>
-      </w:r>
-      <w:proofErr w:type="spellStart"/>
-      <w:r>
-        <w:rPr>
-          <w:lang w:val="en-FI" w:eastAsia="fi-FI"/>
-        </w:rPr>
-        <w:t>ssh</w:t>
-      </w:r>
-      <w:proofErr w:type="spellEnd"/>
-      <w:r>
-        <w:rPr>
-          <w:lang w:val="en-FI" w:eastAsia="fi-FI"/>
-        </w:rPr>
-        <w:t xml:space="preserve"> client. For example, on Linux clients the </w:t>
-      </w:r>
-      <w:proofErr w:type="spellStart"/>
-      <w:r>
-        <w:rPr>
-          <w:lang w:val="en-FI" w:eastAsia="fi-FI"/>
-        </w:rPr>
-        <w:t>ssh</w:t>
-      </w:r>
-      <w:proofErr w:type="spellEnd"/>
-      <w:r>
-        <w:rPr>
-          <w:lang w:val="en-FI" w:eastAsia="fi-FI"/>
-        </w:rPr>
-        <w:t>-copy-id tool can be used:</w:t>
+        <w:t>.ssh/authorized_keys</w:t>
+      </w:r>
+      <w:r>
+        <w:rPr>
+          <w:lang w:val="en-FI" w:eastAsia="fi-FI"/>
+        </w:rPr>
+        <w:t xml:space="preserve"> file over ssh, or by using</w:t>
+      </w:r>
+      <w:r>
+        <w:rPr>
+          <w:lang w:val="en-FI" w:eastAsia="fi-FI"/>
+        </w:rPr>
+        <w:t xml:space="preserve"> tools provided by the ssh client. For example, on Linux clients the ssh-copy-id tool can be used:</w:t>
       </w:r>
     </w:p>
     <w:p>
@@ -3782,7 +3354,6 @@
           <w:lang w:val="en-FI" w:eastAsia="fi-FI"/>
         </w:rPr>
       </w:pPr>
-      <w:proofErr w:type="spellStart"/>
       <w:r>
         <w:rPr>
           <w:i/>
@@ -3791,14 +3362,12 @@
         </w:rPr>
         <w:t>nidshell</w:t>
       </w:r>
-      <w:proofErr w:type="spellEnd"/>
       <w:r>
         <w:rPr>
           <w:lang w:val="en-FI" w:eastAsia="fi-FI"/>
         </w:rPr>
         <w:t xml:space="preserve"> is an interactive API shell available in the FR22 firmware. It can be used to explore and test RPC APIs on the device. It can be started it by entering </w:t>
       </w:r>
-      <w:proofErr w:type="spellStart"/>
       <w:r>
         <w:rPr>
           <w:i/>
@@ -3807,7 +3376,6 @@
         </w:rPr>
         <w:t>nidshell</w:t>
       </w:r>
-      <w:proofErr w:type="spellEnd"/>
       <w:r>
         <w:rPr>
           <w:i/>
@@ -3820,23 +3388,8 @@
         <w:rPr>
           <w:lang w:val="en-FI" w:eastAsia="fi-FI"/>
         </w:rPr>
-        <w:t xml:space="preserve">(followed by &lt;enter&gt;) on an opened </w:t>
-      </w:r>
-      <w:proofErr w:type="spellStart"/>
-      <w:r>
-        <w:rPr>
-          <w:lang w:val="en-FI" w:eastAsia="fi-FI"/>
-        </w:rPr>
-        <w:t>ssh</w:t>
-      </w:r>
-      <w:proofErr w:type="spellEnd"/>
-      <w:r>
-        <w:rPr>
-          <w:lang w:val="en-FI" w:eastAsia="fi-FI"/>
-        </w:rPr>
-        <w:t xml:space="preserve"> connection. </w:t>
-      </w:r>
-      <w:proofErr w:type="spellStart"/>
+        <w:t xml:space="preserve">(followed by &lt;enter&gt;) on an opened ssh connection. </w:t>
+      </w:r>
       <w:r>
         <w:rPr>
           <w:i/>
@@ -3845,7 +3398,6 @@
         </w:rPr>
         <w:t>nidshell</w:t>
       </w:r>
-      <w:proofErr w:type="spellEnd"/>
       <w:r>
         <w:rPr>
           <w:lang w:val="en-FI" w:eastAsia="fi-FI"/>
@@ -4103,7 +3655,6 @@
         </w:rPr>
         <w:t xml:space="preserve">Finally, </w:t>
       </w:r>
-      <w:proofErr w:type="spellStart"/>
       <w:r>
         <w:rPr>
           <w:i/>
@@ -4112,7 +3663,6 @@
         </w:rPr>
         <w:t>nidshell</w:t>
       </w:r>
-      <w:proofErr w:type="spellEnd"/>
       <w:r>
         <w:rPr>
           <w:i/>
@@ -4467,7 +4017,7 @@
                               <w:noProof/>
                               <w:color w:val="000000"/>
                             </w:rPr>
-                            <w:t>2022-05-03</w:t>
+                            <w:t>2022-05-06</w:t>
                           </w:r>
                           <w:r>
                             <w:rPr>
@@ -4596,7 +4146,7 @@
                         <w:noProof/>
                         <w:color w:val="000000"/>
                       </w:rPr>
-                      <w:t>2022-05-03</w:t>
+                      <w:t>2022-05-06</w:t>
                     </w:r>
                     <w:r>
                       <w:rPr>
@@ -13195,19 +12745,6 @@
 </file>
 
 <file path=customXml/item2.xml><?xml version="1.0" encoding="utf-8"?>
-<b:Sources xmlns:b="http://schemas.openxmlformats.org/officeDocument/2006/bibliography" xmlns="http://schemas.openxmlformats.org/officeDocument/2006/bibliography" SelectedStyle="\APA.XSL" StyleName="APA"/>
-</file>
-
-<file path=customXml/item3.xml><?xml version="1.0" encoding="utf-8"?>
-<?mso-contentType ?>
-<FormTemplates xmlns="http://schemas.microsoft.com/sharepoint/v3/contenttype/forms">
-  <Display>DocumentLibraryForm</Display>
-  <Edit>DocumentLibraryForm</Edit>
-  <New>DocumentLibraryForm</New>
-</FormTemplates>
-</file>
-
-<file path=customXml/item4.xml><?xml version="1.0" encoding="utf-8"?>
 <ct:contentTypeSchema xmlns:ct="http://schemas.microsoft.com/office/2006/metadata/contentType" xmlns:ma="http://schemas.microsoft.com/office/2006/metadata/properties/metaAttributes" ct:_="" ma:_="" ma:contentTypeName="Document" ma:contentTypeID="0x01010014514D5B23CDE54D83947DFD0095E786" ma:contentTypeVersion="13" ma:contentTypeDescription="Create a new document." ma:contentTypeScope="" ma:versionID="383132df0b6041c61920cf1030f717aa">
   <xsd:schema xmlns:xsd="http://www.w3.org/2001/XMLSchema" xmlns:xs="http://www.w3.org/2001/XMLSchema" xmlns:p="http://schemas.microsoft.com/office/2006/metadata/properties" xmlns:ns2="cc319574-3fa6-4e73-9392-ef7946939c90" xmlns:ns3="16581662-4c05-4c4a-8faf-3f5a17b30df7" targetNamespace="http://schemas.microsoft.com/office/2006/metadata/properties" ma:root="true" ma:fieldsID="f530fa94b229abb74f6680d6ba273d2e" ns2:_="" ns3:_="">
     <xsd:import namespace="cc319574-3fa6-4e73-9392-ef7946939c90"/>
@@ -13430,6 +12967,19 @@
 </ct:contentTypeSchema>
 </file>
 
+<file path=customXml/item3.xml><?xml version="1.0" encoding="utf-8"?>
+<?mso-contentType ?>
+<FormTemplates xmlns="http://schemas.microsoft.com/sharepoint/v3/contenttype/forms">
+  <Display>DocumentLibraryForm</Display>
+  <Edit>DocumentLibraryForm</Edit>
+  <New>DocumentLibraryForm</New>
+</FormTemplates>
+</file>
+
+<file path=customXml/item4.xml><?xml version="1.0" encoding="utf-8"?>
+<b:Sources xmlns:b="http://schemas.openxmlformats.org/officeDocument/2006/bibliography" xmlns="http://schemas.openxmlformats.org/officeDocument/2006/bibliography" SelectedStyle="\APA.XSL" StyleName="APA"/>
+</file>
+
 <file path=customXml/itemProps1.xml><?xml version="1.0" encoding="utf-8"?>
 <ds:datastoreItem xmlns:ds="http://schemas.openxmlformats.org/officeDocument/2006/customXml" ds:itemID="{92DD0966-9CAE-45F5-8ABC-AC8F12D22D6A}">
   <ds:schemaRefs>
@@ -13440,22 +12990,6 @@
 </file>
 
 <file path=customXml/itemProps2.xml><?xml version="1.0" encoding="utf-8"?>
-<ds:datastoreItem xmlns:ds="http://schemas.openxmlformats.org/officeDocument/2006/customXml" ds:itemID="{603B3277-40D8-41FD-BD50-18D71347C87D}">
-  <ds:schemaRefs>
-    <ds:schemaRef ds:uri="http://schemas.openxmlformats.org/officeDocument/2006/bibliography"/>
-  </ds:schemaRefs>
-</ds:datastoreItem>
-</file>
-
-<file path=customXml/itemProps3.xml><?xml version="1.0" encoding="utf-8"?>
-<ds:datastoreItem xmlns:ds="http://schemas.openxmlformats.org/officeDocument/2006/customXml" ds:itemID="{CA1D069C-B3B3-4256-AC3E-3ACF472E78A1}">
-  <ds:schemaRefs>
-    <ds:schemaRef ds:uri="http://schemas.microsoft.com/sharepoint/v3/contenttype/forms"/>
-  </ds:schemaRefs>
-</ds:datastoreItem>
-</file>
-
-<file path=customXml/itemProps4.xml><?xml version="1.0" encoding="utf-8"?>
 <ds:datastoreItem xmlns:ds="http://schemas.openxmlformats.org/officeDocument/2006/customXml" ds:itemID="{AFD45C38-63D7-4A9D-B65C-CACD6DC36890}">
   <ds:schemaRefs>
     <ds:schemaRef ds:uri="http://schemas.microsoft.com/office/2006/metadata/contentType"/>
@@ -13472,4 +13006,20 @@
     <ds:schemaRef ds:uri="http://schemas.microsoft.com/internal/obd"/>
   </ds:schemaRefs>
 </ds:datastoreItem>
+</file>
+
+<file path=customXml/itemProps3.xml><?xml version="1.0" encoding="utf-8"?>
+<ds:datastoreItem xmlns:ds="http://schemas.openxmlformats.org/officeDocument/2006/customXml" ds:itemID="{CA1D069C-B3B3-4256-AC3E-3ACF472E78A1}">
+  <ds:schemaRefs>
+    <ds:schemaRef ds:uri="http://schemas.microsoft.com/sharepoint/v3/contenttype/forms"/>
+  </ds:schemaRefs>
+</ds:datastoreItem>
+</file>
+
+<file path=customXml/itemProps4.xml><?xml version="1.0" encoding="utf-8"?>
+<ds:datastoreItem xmlns:ds="http://schemas.openxmlformats.org/officeDocument/2006/customXml" ds:itemID="{603B3277-40D8-41FD-BD50-18D71347C87D}">
+  <ds:schemaRefs>
+    <ds:schemaRef ds:uri="http://schemas.openxmlformats.org/officeDocument/2006/bibliography"/>
+  </ds:schemaRefs>
+</ds:datastoreItem>
 </file>
</xml_diff>